<commit_message>
Two new quotes has been added and one old quote has been removed
</commit_message>
<xml_diff>
--- a/quotes.txt.docx
+++ b/quotes.txt.docx
@@ -4,11 +4,15 @@
   <w:body>
     <w:p>
       <w:pPr>
+        <w:spacing w:line="360" w:lineRule="auto"/>
+        <w:jc w:val="both"/>
         <w:rPr>
           <w:rFonts w:ascii="Times New Roman" w:hAnsi="Times New Roman" w:cs="Times New Roman"/>
           <w:b/>
           <w:bCs/>
           <w:color w:val="000000"/>
+          <w:sz w:val="24"/>
+          <w:szCs w:val="24"/>
         </w:rPr>
       </w:pPr>
       <w:r>
@@ -29,12 +33,6 @@
           <w:szCs w:val="24"/>
         </w:rPr>
         <w:br/>
-      </w:r>
-      <w:r>
-        <w:rPr>
-          <w:rFonts w:ascii="Open Sans" w:hAnsi="Open Sans" w:cs="Open Sans"/>
-          <w:color w:val="000000"/>
-        </w:rPr>
         <w:t xml:space="preserve"> </w:t>
       </w:r>
       <w:r>
@@ -43,6 +41,8 @@
           <w:b/>
           <w:bCs/>
           <w:color w:val="000000"/>
+          <w:sz w:val="24"/>
+          <w:szCs w:val="24"/>
         </w:rPr>
         <w:t>Paulo Coelho</w:t>
       </w:r>
@@ -50,8 +50,10 @@
     <w:p>
       <w:pPr>
         <w:rPr>
-          <w:rFonts w:ascii="Open Sans" w:hAnsi="Open Sans" w:cs="Open Sans"/>
-          <w:color w:val="000000"/>
+          <w:rFonts w:ascii="Times New Roman" w:hAnsi="Times New Roman" w:cs="Times New Roman"/>
+          <w:color w:val="000000"/>
+          <w:sz w:val="24"/>
+          <w:szCs w:val="24"/>
         </w:rPr>
       </w:pPr>
     </w:p>
@@ -62,6 +64,8 @@
           <w:b/>
           <w:bCs/>
           <w:color w:val="000000"/>
+          <w:sz w:val="24"/>
+          <w:szCs w:val="24"/>
         </w:rPr>
       </w:pPr>
       <w:r>
@@ -89,6 +93,8 @@
           <w:b/>
           <w:bCs/>
           <w:color w:val="000000"/>
+          <w:sz w:val="24"/>
+          <w:szCs w:val="24"/>
         </w:rPr>
         <w:t>Albert Einstein Brilliant Words!</w:t>
       </w:r>
@@ -96,18 +102,20 @@
     <w:p>
       <w:pPr>
         <w:rPr>
-          <w:rFonts w:ascii="Open Sans" w:hAnsi="Open Sans" w:cs="Open Sans"/>
-          <w:color w:val="000000"/>
-        </w:rPr>
-      </w:pPr>
-    </w:p>
-    <w:p>
-      <w:pPr>
-        <w:rPr>
-          <w:rFonts w:ascii="Open Sans" w:hAnsi="Open Sans" w:cs="Open Sans"/>
-          <w:color w:val="000000"/>
-          <w:sz w:val="30"/>
-          <w:szCs w:val="30"/>
+          <w:rFonts w:ascii="Times New Roman" w:hAnsi="Times New Roman" w:cs="Times New Roman"/>
+          <w:color w:val="000000"/>
+          <w:sz w:val="24"/>
+          <w:szCs w:val="24"/>
+        </w:rPr>
+      </w:pPr>
+    </w:p>
+    <w:p>
+      <w:pPr>
+        <w:rPr>
+          <w:rFonts w:ascii="Times New Roman" w:hAnsi="Times New Roman" w:cs="Times New Roman"/>
+          <w:color w:val="000000"/>
+          <w:sz w:val="24"/>
+          <w:szCs w:val="24"/>
           <w:shd w:val="clear" w:color="auto" w:fill="FFFFFF"/>
         </w:rPr>
       </w:pPr>
@@ -119,17 +127,7 @@
           <w:szCs w:val="24"/>
           <w:shd w:val="clear" w:color="auto" w:fill="FFFFFF"/>
         </w:rPr>
-        <w:t>Questions provide the key to unlocking our unlimited potential</w:t>
-      </w:r>
-      <w:r>
-        <w:rPr>
-          <w:rFonts w:ascii="Open Sans" w:hAnsi="Open Sans" w:cs="Open Sans"/>
-          <w:color w:val="000000"/>
-          <w:sz w:val="30"/>
-          <w:szCs w:val="30"/>
-          <w:shd w:val="clear" w:color="auto" w:fill="FFFFFF"/>
-        </w:rPr>
-        <w:t>.</w:t>
+        <w:t>Questions provide the key to unlocking our unlimited potential.</w:t>
       </w:r>
     </w:p>
     <w:p>
@@ -139,8 +137,8 @@
           <w:b/>
           <w:bCs/>
           <w:color w:val="000000"/>
-          <w:sz w:val="30"/>
-          <w:szCs w:val="30"/>
+          <w:sz w:val="24"/>
+          <w:szCs w:val="24"/>
           <w:shd w:val="clear" w:color="auto" w:fill="FFFFFF"/>
         </w:rPr>
       </w:pPr>
@@ -150,6 +148,8 @@
           <w:b/>
           <w:bCs/>
           <w:color w:val="000000"/>
+          <w:sz w:val="24"/>
+          <w:szCs w:val="24"/>
           <w:shd w:val="clear" w:color="auto" w:fill="FFFFFF"/>
         </w:rPr>
         <w:t>Anthony Robbins</w:t>
@@ -158,8 +158,10 @@
     <w:p>
       <w:pPr>
         <w:rPr>
-          <w:rFonts w:ascii="Open Sans" w:hAnsi="Open Sans" w:cs="Open Sans"/>
-          <w:color w:val="000000"/>
+          <w:rFonts w:ascii="Times New Roman" w:hAnsi="Times New Roman" w:cs="Times New Roman"/>
+          <w:color w:val="000000"/>
+          <w:sz w:val="24"/>
+          <w:szCs w:val="24"/>
           <w:shd w:val="clear" w:color="auto" w:fill="FFFFFF"/>
         </w:rPr>
       </w:pPr>
@@ -167,8 +169,10 @@
     <w:p>
       <w:pPr>
         <w:rPr>
-          <w:rFonts w:ascii="Open Sans" w:hAnsi="Open Sans" w:cs="Open Sans"/>
-          <w:color w:val="000000"/>
+          <w:rFonts w:ascii="Times New Roman" w:hAnsi="Times New Roman" w:cs="Times New Roman"/>
+          <w:color w:val="000000"/>
+          <w:sz w:val="24"/>
+          <w:szCs w:val="24"/>
         </w:rPr>
       </w:pPr>
       <w:r>
@@ -183,10 +187,10 @@
       </w:r>
       <w:r>
         <w:rPr>
-          <w:rFonts w:ascii="Open Sans" w:hAnsi="Open Sans" w:cs="Open Sans"/>
-          <w:color w:val="000000"/>
-          <w:sz w:val="30"/>
-          <w:szCs w:val="30"/>
+          <w:rFonts w:ascii="Times New Roman" w:hAnsi="Times New Roman" w:cs="Times New Roman"/>
+          <w:color w:val="000000"/>
+          <w:sz w:val="24"/>
+          <w:szCs w:val="24"/>
         </w:rPr>
         <w:br/>
       </w:r>
@@ -196,6 +200,8 @@
           <w:b/>
           <w:bCs/>
           <w:color w:val="000000"/>
+          <w:sz w:val="24"/>
+          <w:szCs w:val="24"/>
         </w:rPr>
         <w:t>Thomas Edison</w:t>
       </w:r>
@@ -203,10 +209,29 @@
     <w:p>
       <w:pPr>
         <w:rPr>
-          <w:rFonts w:ascii="Open Sans" w:hAnsi="Open Sans" w:cs="Open Sans"/>
-          <w:color w:val="000000"/>
-        </w:rPr>
-      </w:pPr>
+          <w:rFonts w:ascii="Times New Roman" w:hAnsi="Times New Roman" w:cs="Times New Roman"/>
+          <w:color w:val="000000"/>
+          <w:sz w:val="24"/>
+          <w:szCs w:val="24"/>
+        </w:rPr>
+      </w:pPr>
+    </w:p>
+    <w:p>
+      <w:pPr>
+        <w:rPr>
+          <w:rFonts w:ascii="Times New Roman" w:hAnsi="Times New Roman" w:cs="Times New Roman"/>
+          <w:sz w:val="24"/>
+          <w:szCs w:val="24"/>
+        </w:rPr>
+      </w:pPr>
+      <w:r>
+        <w:rPr>
+          <w:rFonts w:ascii="Times New Roman" w:hAnsi="Times New Roman" w:cs="Times New Roman"/>
+          <w:sz w:val="24"/>
+          <w:szCs w:val="24"/>
+        </w:rPr>
+        <w:t>Nothing is more honorable than a grateful heart.</w:t>
+      </w:r>
     </w:p>
     <w:p>
       <w:pPr>
@@ -221,30 +246,64 @@
       <w:r>
         <w:rPr>
           <w:rFonts w:ascii="Times New Roman" w:hAnsi="Times New Roman" w:cs="Times New Roman"/>
-          <w:color w:val="000000"/>
-          <w:sz w:val="24"/>
-          <w:szCs w:val="24"/>
-          <w:shd w:val="clear" w:color="auto" w:fill="FFFFFF"/>
-        </w:rPr>
-        <w:t>The ability to influence people without irritating them is the most profitable skill you can learn.</w:t>
-      </w:r>
-      <w:r>
-        <w:rPr>
-          <w:rFonts w:ascii="Times New Roman" w:hAnsi="Times New Roman" w:cs="Times New Roman"/>
-          <w:color w:val="000000"/>
-          <w:sz w:val="24"/>
-          <w:szCs w:val="24"/>
-        </w:rPr>
-        <w:br/>
-      </w:r>
-      <w:r>
-        <w:rPr>
-          <w:rFonts w:ascii="Times New Roman" w:hAnsi="Times New Roman" w:cs="Times New Roman"/>
           <w:b/>
           <w:bCs/>
-          <w:color w:val="000000"/>
-        </w:rPr>
-        <w:t>Napoleon Hill</w:t>
+          <w:sz w:val="24"/>
+          <w:szCs w:val="24"/>
+        </w:rPr>
+        <w:t>Seneca</w:t>
+      </w:r>
+    </w:p>
+    <w:p>
+      <w:pPr>
+        <w:rPr>
+          <w:rFonts w:ascii="Times New Roman" w:hAnsi="Times New Roman" w:cs="Times New Roman"/>
+          <w:b/>
+          <w:bCs/>
+          <w:sz w:val="24"/>
+          <w:szCs w:val="24"/>
+        </w:rPr>
+      </w:pPr>
+    </w:p>
+    <w:p>
+      <w:pPr>
+        <w:rPr>
+          <w:rFonts w:ascii="Times New Roman" w:hAnsi="Times New Roman" w:cs="Times New Roman"/>
+          <w:b/>
+          <w:bCs/>
+          <w:sz w:val="24"/>
+          <w:szCs w:val="24"/>
+        </w:rPr>
+      </w:pPr>
+      <w:r>
+        <w:rPr>
+          <w:rFonts w:ascii="Times New Roman" w:hAnsi="Times New Roman" w:cs="Times New Roman"/>
+          <w:color w:val="000000"/>
+          <w:sz w:val="24"/>
+          <w:szCs w:val="24"/>
+          <w:shd w:val="clear" w:color="auto" w:fill="FFFFFF"/>
+        </w:rPr>
+        <w:t>Happy is the man who can make a living by his hobby.</w:t>
+      </w:r>
+      <w:r>
+        <w:rPr>
+          <w:rFonts w:ascii="Times New Roman" w:hAnsi="Times New Roman" w:cs="Times New Roman"/>
+          <w:color w:val="000000"/>
+          <w:sz w:val="24"/>
+          <w:szCs w:val="24"/>
+        </w:rPr>
+        <w:br/>
+      </w:r>
+      <w:r>
+        <w:rPr>
+          <w:rFonts w:ascii="Times New Roman" w:hAnsi="Times New Roman" w:cs="Times New Roman"/>
+          <w:b/>
+          <w:bCs/>
+          <w:color w:val="000000"/>
+          <w:sz w:val="24"/>
+          <w:szCs w:val="24"/>
+        </w:rPr>
+        <w:t>George Bernard Shaw</w:t>
       </w:r>
     </w:p>
     <w:sectPr>
@@ -255,6 +314,127 @@
     </w:sectPr>
   </w:body>
 </w:document>
+</file>
+
+<file path=word/numbering.xml><?xml version="1.0" encoding="utf-8"?>
+<w:numbering xmlns:wpc="http://schemas.microsoft.com/office/word/2010/wordprocessingCanvas" xmlns:cx="http://schemas.microsoft.com/office/drawing/2014/chartex" xmlns:cx1="http://schemas.microsoft.com/office/drawing/2015/9/8/chartex" xmlns:cx2="http://schemas.microsoft.com/office/drawing/2015/10/21/chartex" xmlns:cx3="http://schemas.microsoft.com/office/drawing/2016/5/9/chartex" xmlns:cx4="http://schemas.microsoft.com/office/drawing/2016/5/10/chartex" xmlns:cx5="http://schemas.microsoft.com/office/drawing/2016/5/11/chartex" xmlns:cx6="http://schemas.microsoft.com/office/drawing/2016/5/12/chartex" xmlns:cx7="http://schemas.microsoft.com/office/drawing/2016/5/13/chartex" xmlns:cx8="http://schemas.microsoft.com/office/drawing/2016/5/14/chartex" xmlns:mc="http://schemas.openxmlformats.org/markup-compatibility/2006" xmlns:aink="http://schemas.microsoft.com/office/drawing/2016/ink" xmlns:am3d="http://schemas.microsoft.com/office/drawing/2017/model3d" xmlns:o="urn:schemas-microsoft-com:office:office" xmlns:r="http://schemas.openxmlformats.org/officeDocument/2006/relationships" xmlns:m="http://schemas.openxmlformats.org/officeDocument/2006/math" xmlns:v="urn:schemas-microsoft-com:vml" xmlns:wp14="http://schemas.microsoft.com/office/word/2010/wordprocessingDrawing" xmlns:wp="http://schemas.openxmlformats.org/drawingml/2006/wordprocessingDrawing" xmlns:w10="urn:schemas-microsoft-com:office:word" xmlns:w="http://schemas.openxmlformats.org/wordprocessingml/2006/main" xmlns:w14="http://schemas.microsoft.com/office/word/2010/wordml" xmlns:w15="http://schemas.microsoft.com/office/word/2012/wordml" xmlns:w16cex="http://schemas.microsoft.com/office/word/2018/wordml/cex" xmlns:w16cid="http://schemas.microsoft.com/office/word/2016/wordml/cid" xmlns:w16="http://schemas.microsoft.com/office/word/2018/wordml" xmlns:w16sdtdh="http://schemas.microsoft.com/office/word/2020/wordml/sdtdatahash" xmlns:w16se="http://schemas.microsoft.com/office/word/2015/wordml/symex" xmlns:wpg="http://schemas.microsoft.com/office/word/2010/wordprocessingGroup" xmlns:wpi="http://schemas.microsoft.com/office/word/2010/wordprocessingInk" xmlns:wne="http://schemas.microsoft.com/office/word/2006/wordml" xmlns:wps="http://schemas.microsoft.com/office/word/2010/wordprocessingShape" mc:Ignorable="w14 w15 w16se w16cid w16 w16cex w16sdtdh wp14">
+  <w:abstractNum w:abstractNumId="0" w15:restartNumberingAfterBreak="0">
+    <w:nsid w:val="62360B19"/>
+    <w:multiLevelType w:val="hybridMultilevel"/>
+    <w:tmpl w:val="D35AE0EA"/>
+    <w:lvl w:ilvl="0" w:tplc="04090001">
+      <w:start w:val="1"/>
+      <w:numFmt w:val="bullet"/>
+      <w:lvlText w:val=""/>
+      <w:lvlJc w:val="left"/>
+      <w:pPr>
+        <w:ind w:left="720" w:hanging="360"/>
+      </w:pPr>
+      <w:rPr>
+        <w:rFonts w:ascii="Symbol" w:hAnsi="Symbol" w:hint="default"/>
+      </w:rPr>
+    </w:lvl>
+    <w:lvl w:ilvl="1" w:tplc="04090003" w:tentative="1">
+      <w:start w:val="1"/>
+      <w:numFmt w:val="bullet"/>
+      <w:lvlText w:val="o"/>
+      <w:lvlJc w:val="left"/>
+      <w:pPr>
+        <w:ind w:left="1440" w:hanging="360"/>
+      </w:pPr>
+      <w:rPr>
+        <w:rFonts w:ascii="Courier New" w:hAnsi="Courier New" w:cs="Courier New" w:hint="default"/>
+      </w:rPr>
+    </w:lvl>
+    <w:lvl w:ilvl="2" w:tplc="04090005" w:tentative="1">
+      <w:start w:val="1"/>
+      <w:numFmt w:val="bullet"/>
+      <w:lvlText w:val=""/>
+      <w:lvlJc w:val="left"/>
+      <w:pPr>
+        <w:ind w:left="2160" w:hanging="360"/>
+      </w:pPr>
+      <w:rPr>
+        <w:rFonts w:ascii="Wingdings" w:hAnsi="Wingdings" w:hint="default"/>
+      </w:rPr>
+    </w:lvl>
+    <w:lvl w:ilvl="3" w:tplc="04090001" w:tentative="1">
+      <w:start w:val="1"/>
+      <w:numFmt w:val="bullet"/>
+      <w:lvlText w:val=""/>
+      <w:lvlJc w:val="left"/>
+      <w:pPr>
+        <w:ind w:left="2880" w:hanging="360"/>
+      </w:pPr>
+      <w:rPr>
+        <w:rFonts w:ascii="Symbol" w:hAnsi="Symbol" w:hint="default"/>
+      </w:rPr>
+    </w:lvl>
+    <w:lvl w:ilvl="4" w:tplc="04090003" w:tentative="1">
+      <w:start w:val="1"/>
+      <w:numFmt w:val="bullet"/>
+      <w:lvlText w:val="o"/>
+      <w:lvlJc w:val="left"/>
+      <w:pPr>
+        <w:ind w:left="3600" w:hanging="360"/>
+      </w:pPr>
+      <w:rPr>
+        <w:rFonts w:ascii="Courier New" w:hAnsi="Courier New" w:cs="Courier New" w:hint="default"/>
+      </w:rPr>
+    </w:lvl>
+    <w:lvl w:ilvl="5" w:tplc="04090005" w:tentative="1">
+      <w:start w:val="1"/>
+      <w:numFmt w:val="bullet"/>
+      <w:lvlText w:val=""/>
+      <w:lvlJc w:val="left"/>
+      <w:pPr>
+        <w:ind w:left="4320" w:hanging="360"/>
+      </w:pPr>
+      <w:rPr>
+        <w:rFonts w:ascii="Wingdings" w:hAnsi="Wingdings" w:hint="default"/>
+      </w:rPr>
+    </w:lvl>
+    <w:lvl w:ilvl="6" w:tplc="04090001" w:tentative="1">
+      <w:start w:val="1"/>
+      <w:numFmt w:val="bullet"/>
+      <w:lvlText w:val=""/>
+      <w:lvlJc w:val="left"/>
+      <w:pPr>
+        <w:ind w:left="5040" w:hanging="360"/>
+      </w:pPr>
+      <w:rPr>
+        <w:rFonts w:ascii="Symbol" w:hAnsi="Symbol" w:hint="default"/>
+      </w:rPr>
+    </w:lvl>
+    <w:lvl w:ilvl="7" w:tplc="04090003" w:tentative="1">
+      <w:start w:val="1"/>
+      <w:numFmt w:val="bullet"/>
+      <w:lvlText w:val="o"/>
+      <w:lvlJc w:val="left"/>
+      <w:pPr>
+        <w:ind w:left="5760" w:hanging="360"/>
+      </w:pPr>
+      <w:rPr>
+        <w:rFonts w:ascii="Courier New" w:hAnsi="Courier New" w:cs="Courier New" w:hint="default"/>
+      </w:rPr>
+    </w:lvl>
+    <w:lvl w:ilvl="8" w:tplc="04090005" w:tentative="1">
+      <w:start w:val="1"/>
+      <w:numFmt w:val="bullet"/>
+      <w:lvlText w:val=""/>
+      <w:lvlJc w:val="left"/>
+      <w:pPr>
+        <w:ind w:left="6480" w:hanging="360"/>
+      </w:pPr>
+      <w:rPr>
+        <w:rFonts w:ascii="Wingdings" w:hAnsi="Wingdings" w:hint="default"/>
+      </w:rPr>
+    </w:lvl>
+  </w:abstractNum>
+  <w:num w:numId="1">
+    <w:abstractNumId w:val="0"/>
+  </w:num>
+</w:numbering>
 </file>
 
 <file path=word/styles.xml><?xml version="1.0" encoding="utf-8"?>
@@ -683,6 +863,17 @@
     <w:semiHidden/>
     <w:unhideWhenUsed/>
   </w:style>
+  <w:style w:type="paragraph" w:styleId="ListParagraph">
+    <w:name w:val="List Paragraph"/>
+    <w:basedOn w:val="Normal"/>
+    <w:uiPriority w:val="34"/>
+    <w:qFormat/>
+    <w:rsid w:val="00DA49FE"/>
+    <w:pPr>
+      <w:ind w:left="720"/>
+      <w:contextualSpacing/>
+    </w:pPr>
+  </w:style>
 </w:styles>
 </file>
 

</xml_diff>